<commit_message>
remoção de arquivos temporários do word
</commit_message>
<xml_diff>
--- a/Fundamentals of Data Science 1.docx
+++ b/Fundamentals of Data Science 1.docx
@@ -165,7 +165,15 @@
               <w:rPr>
                 <w:lang w:val="en-US"/>
               </w:rPr>
-              <w:t>The main question is whether there are characteristics that indicate that a patient will not attend</w:t>
+              <w:t xml:space="preserve">The main question is whether there are characteristics that indicate that a patient </w:t>
+            </w:r>
+            <w:bookmarkStart w:id="0" w:name="_GoBack"/>
+            <w:bookmarkEnd w:id="0"/>
+            <w:r>
+              <w:rPr>
+                <w:lang w:val="en-US"/>
+              </w:rPr>
+              <w:t>will not attend</w:t>
             </w:r>
           </w:p>
           <w:p>
@@ -715,20 +723,7 @@
                 <w:shd w:val="clear" w:color="auto" w:fill="FFFFFF"/>
                 <w:lang w:val="en-US"/>
               </w:rPr>
-              <w:t>, the age range Teenager has about 37% of no-show frequency. Baby and Child have about 30%. Those three ty</w:t>
-            </w:r>
-            <w:bookmarkStart w:id="0" w:name="_GoBack"/>
-            <w:bookmarkEnd w:id="0"/>
-            <w:r>
-              <w:rPr>
-                <w:rFonts w:ascii="Helvetica" w:hAnsi="Helvetica" w:cs="Helvetica"/>
-                <w:color w:val="000000"/>
-                <w:sz w:val="21"/>
-                <w:szCs w:val="21"/>
-                <w:shd w:val="clear" w:color="auto" w:fill="FFFFFF"/>
-                <w:lang w:val="en-US"/>
-              </w:rPr>
-              <w:t xml:space="preserve">pes </w:t>
+              <w:t xml:space="preserve">, the age range Teenager has about 37% of no-show frequency. Baby and Child have about 30%. Those three types </w:t>
             </w:r>
             <w:proofErr w:type="gramStart"/>
             <w:r>
@@ -1080,17 +1075,6 @@
               <w:ind w:left="708"/>
               <w:jc w:val="both"/>
               <w:rPr>
-                <w:b/>
-                <w:i/>
-                <w:lang w:val="en-US"/>
-              </w:rPr>
-            </w:pPr>
-          </w:p>
-          <w:p>
-            <w:pPr>
-              <w:ind w:left="708"/>
-              <w:jc w:val="both"/>
-              <w:rPr>
                 <w:rFonts w:ascii="Helvetica" w:hAnsi="Helvetica" w:cs="Helvetica"/>
                 <w:color w:val="000000"/>
                 <w:sz w:val="21"/>
@@ -1244,7 +1228,51 @@
                 <w:szCs w:val="21"/>
                 <w:lang w:val="en-US" w:eastAsia="pt-BR"/>
               </w:rPr>
-              <w:t>When the appointments are for Babies, Children or Teenagers, the frequency of no-show is greather than it is for Adults or Agededs.</w:t>
+              <w:t xml:space="preserve">When the appointments are for Babies, Children or Teenagers, the frequency of no-show is </w:t>
+            </w:r>
+            <w:proofErr w:type="spellStart"/>
+            <w:r>
+              <w:rPr>
+                <w:rFonts w:ascii="Helvetica" w:eastAsia="Times New Roman" w:hAnsi="Helvetica" w:cs="Helvetica"/>
+                <w:color w:val="000000"/>
+                <w:sz w:val="21"/>
+                <w:szCs w:val="21"/>
+                <w:lang w:val="en-US" w:eastAsia="pt-BR"/>
+              </w:rPr>
+              <w:t>greather</w:t>
+            </w:r>
+            <w:proofErr w:type="spellEnd"/>
+            <w:r>
+              <w:rPr>
+                <w:rFonts w:ascii="Helvetica" w:eastAsia="Times New Roman" w:hAnsi="Helvetica" w:cs="Helvetica"/>
+                <w:color w:val="000000"/>
+                <w:sz w:val="21"/>
+                <w:szCs w:val="21"/>
+                <w:lang w:val="en-US" w:eastAsia="pt-BR"/>
+              </w:rPr>
+              <w:t xml:space="preserve"> than it is for Adults or </w:t>
+            </w:r>
+            <w:proofErr w:type="spellStart"/>
+            <w:r>
+              <w:rPr>
+                <w:rFonts w:ascii="Helvetica" w:eastAsia="Times New Roman" w:hAnsi="Helvetica" w:cs="Helvetica"/>
+                <w:color w:val="000000"/>
+                <w:sz w:val="21"/>
+                <w:szCs w:val="21"/>
+                <w:lang w:val="en-US" w:eastAsia="pt-BR"/>
+              </w:rPr>
+              <w:t>Agededs</w:t>
+            </w:r>
+            <w:proofErr w:type="spellEnd"/>
+            <w:r>
+              <w:rPr>
+                <w:rFonts w:ascii="Helvetica" w:eastAsia="Times New Roman" w:hAnsi="Helvetica" w:cs="Helvetica"/>
+                <w:color w:val="000000"/>
+                <w:sz w:val="21"/>
+                <w:szCs w:val="21"/>
+                <w:lang w:val="en-US" w:eastAsia="pt-BR"/>
+              </w:rPr>
+              <w:t>.</w:t>
             </w:r>
           </w:p>
           <w:p>
@@ -1271,7 +1299,29 @@
                 <w:szCs w:val="21"/>
                 <w:lang w:val="en-US" w:eastAsia="pt-BR"/>
               </w:rPr>
-              <w:t>Patients who receives scholarship have a slightly bigger no show frequency than those dont receive</w:t>
+              <w:t xml:space="preserve">Patients who receives scholarship have a slightly bigger no show frequency than those </w:t>
+            </w:r>
+            <w:proofErr w:type="spellStart"/>
+            <w:r>
+              <w:rPr>
+                <w:rFonts w:ascii="Helvetica" w:eastAsia="Times New Roman" w:hAnsi="Helvetica" w:cs="Helvetica"/>
+                <w:color w:val="000000"/>
+                <w:sz w:val="21"/>
+                <w:szCs w:val="21"/>
+                <w:lang w:val="en-US" w:eastAsia="pt-BR"/>
+              </w:rPr>
+              <w:t>dont</w:t>
+            </w:r>
+            <w:proofErr w:type="spellEnd"/>
+            <w:r>
+              <w:rPr>
+                <w:rFonts w:ascii="Helvetica" w:eastAsia="Times New Roman" w:hAnsi="Helvetica" w:cs="Helvetica"/>
+                <w:color w:val="000000"/>
+                <w:sz w:val="21"/>
+                <w:szCs w:val="21"/>
+                <w:lang w:val="en-US" w:eastAsia="pt-BR"/>
+              </w:rPr>
+              <w:t xml:space="preserve"> receive</w:t>
             </w:r>
           </w:p>
           <w:p>
@@ -1298,19 +1348,30 @@
                 <w:szCs w:val="21"/>
                 <w:lang w:val="en-US" w:eastAsia="pt-BR"/>
               </w:rPr>
-              <w:t>It was detected that when the interval of days between schedule and appoint is greather than 10 days, the number of no-shows tends to increase.</w:t>
-            </w:r>
-          </w:p>
-          <w:p>
-            <w:pPr>
-              <w:ind w:left="708"/>
-              <w:jc w:val="both"/>
-              <w:rPr>
-                <w:b/>
-                <w:i/>
-                <w:lang w:val="en-US"/>
-              </w:rPr>
-            </w:pPr>
+              <w:t xml:space="preserve">It was detected that when the interval of days between schedule and appoint is </w:t>
+            </w:r>
+            <w:proofErr w:type="spellStart"/>
+            <w:r>
+              <w:rPr>
+                <w:rFonts w:ascii="Helvetica" w:eastAsia="Times New Roman" w:hAnsi="Helvetica" w:cs="Helvetica"/>
+                <w:color w:val="000000"/>
+                <w:sz w:val="21"/>
+                <w:szCs w:val="21"/>
+                <w:lang w:val="en-US" w:eastAsia="pt-BR"/>
+              </w:rPr>
+              <w:t>greather</w:t>
+            </w:r>
+            <w:proofErr w:type="spellEnd"/>
+            <w:r>
+              <w:rPr>
+                <w:rFonts w:ascii="Helvetica" w:eastAsia="Times New Roman" w:hAnsi="Helvetica" w:cs="Helvetica"/>
+                <w:color w:val="000000"/>
+                <w:sz w:val="21"/>
+                <w:szCs w:val="21"/>
+                <w:lang w:val="en-US" w:eastAsia="pt-BR"/>
+              </w:rPr>
+              <w:t xml:space="preserve"> than 10 days, the number of no-shows tends to increase.</w:t>
+            </w:r>
           </w:p>
         </w:tc>
       </w:tr>
@@ -2129,6 +2190,36 @@
       <w:lang w:eastAsia="pt-BR"/>
     </w:rPr>
   </w:style>
+  <w:style w:type="paragraph" w:styleId="Textodebalo">
+    <w:name w:val="Balloon Text"/>
+    <w:basedOn w:val="Normal"/>
+    <w:link w:val="TextodebaloChar"/>
+    <w:uiPriority w:val="99"/>
+    <w:semiHidden/>
+    <w:unhideWhenUsed/>
+    <w:rsid w:val="00E54D8F"/>
+    <w:pPr>
+      <w:spacing w:after="0" w:line="240" w:lineRule="auto"/>
+    </w:pPr>
+    <w:rPr>
+      <w:rFonts w:ascii="Segoe UI" w:hAnsi="Segoe UI" w:cs="Segoe UI"/>
+      <w:sz w:val="18"/>
+      <w:szCs w:val="18"/>
+    </w:rPr>
+  </w:style>
+  <w:style w:type="character" w:customStyle="1" w:styleId="TextodebaloChar">
+    <w:name w:val="Texto de balão Char"/>
+    <w:basedOn w:val="Fontepargpadro"/>
+    <w:link w:val="Textodebalo"/>
+    <w:uiPriority w:val="99"/>
+    <w:semiHidden/>
+    <w:rsid w:val="00E54D8F"/>
+    <w:rPr>
+      <w:rFonts w:ascii="Segoe UI" w:hAnsi="Segoe UI" w:cs="Segoe UI"/>
+      <w:sz w:val="18"/>
+      <w:szCs w:val="18"/>
+    </w:rPr>
+  </w:style>
 </w:styles>
 </file>
 

</xml_diff>